<commit_message>
New version of x_tfl_tma_ftp.pkw
git-svn-id: svn://127.0.0.1/customer/trunk@482 37afec09-bd54-7940-9fac-cf987e4a02e6
</commit_message>
<xml_diff>
--- a/tfl/Task 0109724 - FTP Solution 4210/readme_tma_4210_fix2.docx
+++ b/tfl/Task 0109724 - FTP Solution 4210/readme_tma_4210_fix2.docx
@@ -20,6 +20,8 @@
           <w:szCs w:val="54"/>
         </w:rPr>
       </w:pPr>
+      <w:bookmarkStart w:id="0" w:name="_GoBack"/>
+      <w:bookmarkEnd w:id="0"/>
     </w:p>
     <w:p>
       <w:pPr>
@@ -1762,7 +1764,16 @@
                 <w:sz w:val="16"/>
                 <w:szCs w:val="16"/>
               </w:rPr>
-              <w:t>3.1</w:t>
+              <w:t>3.</w:t>
+            </w:r>
+            <w:r>
+              <w:rPr>
+                <w:rFonts w:ascii="Calibri" w:hAnsi="Calibri" w:cs="Calibri"/>
+                <w:color w:val="000000"/>
+                <w:sz w:val="16"/>
+                <w:szCs w:val="16"/>
+              </w:rPr>
+              <w:t>2</w:t>
             </w:r>
           </w:p>
         </w:tc>
@@ -1783,10 +1794,8 @@
           <w:szCs w:val="18"/>
         </w:rPr>
       </w:pPr>
-      <w:bookmarkStart w:id="0" w:name="page_total_master0"/>
-      <w:bookmarkStart w:id="1" w:name="page_total"/>
-      <w:bookmarkStart w:id="2" w:name="_GoBack"/>
-      <w:bookmarkEnd w:id="0"/>
+      <w:bookmarkStart w:id="1" w:name="page_total_master0"/>
+      <w:bookmarkStart w:id="2" w:name="page_total"/>
       <w:bookmarkEnd w:id="1"/>
       <w:bookmarkEnd w:id="2"/>
       <w:r>

</xml_diff>